<commit_message>
VAR model correction with word
</commit_message>
<xml_diff>
--- a/雙變量：黃金債券時間數列分析.docx
+++ b/雙變量：黃金債券時間數列分析.docx
@@ -3916,6 +3916,162 @@
         <w:rPr>
           <w:rStyle w:val="NormalTok"/>
         </w:rPr>
+        <w:t xml:space="preserve">merged_data_interp_diff</w:t>
+      </w:r>
+      <w:r>
+        <w:rPr>
+          <w:rStyle w:val="OtherTok"/>
+        </w:rPr>
+        <w:t xml:space="preserve">&lt;-</w:t>
+      </w:r>
+      <w:r>
+        <w:rPr>
+          <w:rStyle w:val="FunctionTok"/>
+        </w:rPr>
+        <w:t xml:space="preserve">cbind</w:t>
+      </w:r>
+      <w:r>
+        <w:rPr>
+          <w:rStyle w:val="NormalTok"/>
+        </w:rPr>
+        <w:t xml:space="preserve">( </w:t>
+      </w:r>
+      <w:r>
+        <w:rPr>
+          <w:rStyle w:val="FunctionTok"/>
+        </w:rPr>
+        <w:t xml:space="preserve">diff</w:t>
+      </w:r>
+      <w:r>
+        <w:rPr>
+          <w:rStyle w:val="NormalTok"/>
+        </w:rPr>
+        <w:t xml:space="preserve">(</w:t>
+      </w:r>
+      <w:r>
+        <w:rPr>
+          <w:rStyle w:val="FunctionTok"/>
+        </w:rPr>
+        <w:t xml:space="preserve">log</w:t>
+      </w:r>
+      <w:r>
+        <w:rPr>
+          <w:rStyle w:val="NormalTok"/>
+        </w:rPr>
+        <w:t xml:space="preserve">(merged_data_interp</w:t>
+      </w:r>
+      <w:r>
+        <w:rPr>
+          <w:rStyle w:val="SpecialCharTok"/>
+        </w:rPr>
+        <w:t xml:space="preserve">$</w:t>
+      </w:r>
+      <w:r>
+        <w:rPr>
+          <w:rStyle w:val="NormalTok"/>
+        </w:rPr>
+        <w:t xml:space="preserve">Gold)),</w:t>
+      </w:r>
+      <w:r>
+        <w:rPr>
+          <w:rStyle w:val="FunctionTok"/>
+        </w:rPr>
+        <w:t xml:space="preserve">diff</w:t>
+      </w:r>
+      <w:r>
+        <w:rPr>
+          <w:rStyle w:val="NormalTok"/>
+        </w:rPr>
+        <w:t xml:space="preserve">(</w:t>
+      </w:r>
+      <w:r>
+        <w:rPr>
+          <w:rStyle w:val="FunctionTok"/>
+        </w:rPr>
+        <w:t xml:space="preserve">log</w:t>
+      </w:r>
+      <w:r>
+        <w:rPr>
+          <w:rStyle w:val="NormalTok"/>
+        </w:rPr>
+        <w:t xml:space="preserve">(merged_data_interp</w:t>
+      </w:r>
+      <w:r>
+        <w:rPr>
+          <w:rStyle w:val="SpecialCharTok"/>
+        </w:rPr>
+        <w:t xml:space="preserve">$</w:t>
+      </w:r>
+      <w:r>
+        <w:rPr>
+          <w:rStyle w:val="NormalTok"/>
+        </w:rPr>
+        <w:t xml:space="preserve">Bond)) )</w:t>
+      </w:r>
+      <w:r>
+        <w:br/>
+      </w:r>
+      <w:r>
+        <w:rPr>
+          <w:rStyle w:val="FunctionTok"/>
+        </w:rPr>
+        <w:t xml:space="preserve">colnames</w:t>
+      </w:r>
+      <w:r>
+        <w:rPr>
+          <w:rStyle w:val="NormalTok"/>
+        </w:rPr>
+        <w:t xml:space="preserve">(merged_data_interp_diff) </w:t>
+      </w:r>
+      <w:r>
+        <w:rPr>
+          <w:rStyle w:val="OtherTok"/>
+        </w:rPr>
+        <w:t xml:space="preserve">&lt;-</w:t>
+      </w:r>
+      <w:r>
+        <w:rPr>
+          <w:rStyle w:val="FunctionTok"/>
+        </w:rPr>
+        <w:t xml:space="preserve">c</w:t>
+      </w:r>
+      <w:r>
+        <w:rPr>
+          <w:rStyle w:val="NormalTok"/>
+        </w:rPr>
+        <w:t xml:space="preserve">(</w:t>
+      </w:r>
+      <w:r>
+        <w:rPr>
+          <w:rStyle w:val="StringTok"/>
+        </w:rPr>
+        <w:t xml:space="preserve">"Gold_Return"</w:t>
+      </w:r>
+      <w:r>
+        <w:rPr>
+          <w:rStyle w:val="NormalTok"/>
+        </w:rPr>
+        <w:t xml:space="preserve">, </w:t>
+      </w:r>
+      <w:r>
+        <w:rPr>
+          <w:rStyle w:val="StringTok"/>
+        </w:rPr>
+        <w:t xml:space="preserve">"Bond_Return"</w:t>
+      </w:r>
+      <w:r>
+        <w:rPr>
+          <w:rStyle w:val="NormalTok"/>
+        </w:rPr>
+        <w:t xml:space="preserve">)</w:t>
+      </w:r>
+      <w:r>
+        <w:br/>
+      </w:r>
+      <w:r>
+        <w:rPr>
+          <w:rStyle w:val="NormalTok"/>
+        </w:rPr>
         <w:t xml:space="preserve">var_model </w:t>
       </w:r>
       <w:r>
@@ -3940,7 +4096,7 @@
         <w:rPr>
           <w:rStyle w:val="NormalTok"/>
         </w:rPr>
-        <w:t xml:space="preserve">(merged_data_interp, </w:t>
+        <w:t xml:space="preserve">(merged_data_interp_diff, </w:t>
       </w:r>
       <w:r>
         <w:rPr>
@@ -4014,16 +4170,16 @@
         <w:rPr>
           <w:rStyle w:val="VerbatimChar"/>
         </w:rPr>
-        <w:t xml:space="preserve">## Estimated coefficients for equation Gold: </w:t>
-      </w:r>
-      <w:r>
-        <w:br/>
-      </w:r>
-      <w:r>
-        <w:rPr>
-          <w:rStyle w:val="VerbatimChar"/>
-        </w:rPr>
-        <w:t xml:space="preserve">## ========================================= </w:t>
+        <w:t xml:space="preserve">## Estimated coefficients for equation Gold_Return: </w:t>
+      </w:r>
+      <w:r>
+        <w:br/>
+      </w:r>
+      <w:r>
+        <w:rPr>
+          <w:rStyle w:val="VerbatimChar"/>
+        </w:rPr>
+        <w:t xml:space="preserve">## ================================================ </w:t>
       </w:r>
       <w:r>
         <w:br/>
@@ -4041,70 +4197,70 @@
         <w:rPr>
           <w:rStyle w:val="VerbatimChar"/>
         </w:rPr>
-        <w:t xml:space="preserve">## Gold = Gold.l1 + Bond.l1 + const </w:t>
-      </w:r>
-      <w:r>
-        <w:br/>
-      </w:r>
-      <w:r>
-        <w:rPr>
-          <w:rStyle w:val="VerbatimChar"/>
-        </w:rPr>
-        <w:t xml:space="preserve">## </w:t>
-      </w:r>
-      <w:r>
-        <w:br/>
-      </w:r>
-      <w:r>
-        <w:rPr>
-          <w:rStyle w:val="VerbatimChar"/>
-        </w:rPr>
-        <w:t xml:space="preserve">##    Gold.l1    Bond.l1      const </w:t>
-      </w:r>
-      <w:r>
-        <w:br/>
-      </w:r>
-      <w:r>
-        <w:rPr>
-          <w:rStyle w:val="VerbatimChar"/>
-        </w:rPr>
-        <w:t xml:space="preserve">##  1.0003505  0.1387764 -0.4682783 </w:t>
-      </w:r>
-      <w:r>
-        <w:br/>
-      </w:r>
-      <w:r>
-        <w:rPr>
-          <w:rStyle w:val="VerbatimChar"/>
-        </w:rPr>
-        <w:t xml:space="preserve">## </w:t>
-      </w:r>
-      <w:r>
-        <w:br/>
-      </w:r>
-      <w:r>
-        <w:rPr>
-          <w:rStyle w:val="VerbatimChar"/>
-        </w:rPr>
-        <w:t xml:space="preserve">## </w:t>
-      </w:r>
-      <w:r>
-        <w:br/>
-      </w:r>
-      <w:r>
-        <w:rPr>
-          <w:rStyle w:val="VerbatimChar"/>
-        </w:rPr>
-        <w:t xml:space="preserve">## Estimated coefficients for equation Bond: </w:t>
-      </w:r>
-      <w:r>
-        <w:br/>
-      </w:r>
-      <w:r>
-        <w:rPr>
-          <w:rStyle w:val="VerbatimChar"/>
-        </w:rPr>
-        <w:t xml:space="preserve">## ========================================= </w:t>
+        <w:t xml:space="preserve">## Gold_Return = Gold_Return.l1 + Bond_Return.l1 + const </w:t>
+      </w:r>
+      <w:r>
+        <w:br/>
+      </w:r>
+      <w:r>
+        <w:rPr>
+          <w:rStyle w:val="VerbatimChar"/>
+        </w:rPr>
+        <w:t xml:space="preserve">## </w:t>
+      </w:r>
+      <w:r>
+        <w:br/>
+      </w:r>
+      <w:r>
+        <w:rPr>
+          <w:rStyle w:val="VerbatimChar"/>
+        </w:rPr>
+        <w:t xml:space="preserve">## Gold_Return.l1 Bond_Return.l1          const </w:t>
+      </w:r>
+      <w:r>
+        <w:br/>
+      </w:r>
+      <w:r>
+        <w:rPr>
+          <w:rStyle w:val="VerbatimChar"/>
+        </w:rPr>
+        <w:t xml:space="preserve">##   0.0543356897  -0.0488383796   0.0001968821 </w:t>
+      </w:r>
+      <w:r>
+        <w:br/>
+      </w:r>
+      <w:r>
+        <w:rPr>
+          <w:rStyle w:val="VerbatimChar"/>
+        </w:rPr>
+        <w:t xml:space="preserve">## </w:t>
+      </w:r>
+      <w:r>
+        <w:br/>
+      </w:r>
+      <w:r>
+        <w:rPr>
+          <w:rStyle w:val="VerbatimChar"/>
+        </w:rPr>
+        <w:t xml:space="preserve">## </w:t>
+      </w:r>
+      <w:r>
+        <w:br/>
+      </w:r>
+      <w:r>
+        <w:rPr>
+          <w:rStyle w:val="VerbatimChar"/>
+        </w:rPr>
+        <w:t xml:space="preserve">## Estimated coefficients for equation Bond_Return: </w:t>
+      </w:r>
+      <w:r>
+        <w:br/>
+      </w:r>
+      <w:r>
+        <w:rPr>
+          <w:rStyle w:val="VerbatimChar"/>
+        </w:rPr>
+        <w:t xml:space="preserve">## ================================================ </w:t>
       </w:r>
       <w:r>
         <w:br/>
@@ -4122,34 +4278,34 @@
         <w:rPr>
           <w:rStyle w:val="VerbatimChar"/>
         </w:rPr>
-        <w:t xml:space="preserve">## Bond = Gold.l1 + Bond.l1 + const </w:t>
-      </w:r>
-      <w:r>
-        <w:br/>
-      </w:r>
-      <w:r>
-        <w:rPr>
-          <w:rStyle w:val="VerbatimChar"/>
-        </w:rPr>
-        <w:t xml:space="preserve">## </w:t>
-      </w:r>
-      <w:r>
-        <w:br/>
-      </w:r>
-      <w:r>
-        <w:rPr>
-          <w:rStyle w:val="VerbatimChar"/>
-        </w:rPr>
-        <w:t xml:space="preserve">##       Gold.l1       Bond.l1         const </w:t>
-      </w:r>
-      <w:r>
-        <w:br/>
-      </w:r>
-      <w:r>
-        <w:rPr>
-          <w:rStyle w:val="VerbatimChar"/>
-        </w:rPr>
-        <w:t xml:space="preserve">##  4.848872e-06  9.988641e-01 -2.422786e-03</w:t>
+        <w:t xml:space="preserve">## Bond_Return = Gold_Return.l1 + Bond_Return.l1 + const </w:t>
+      </w:r>
+      <w:r>
+        <w:br/>
+      </w:r>
+      <w:r>
+        <w:rPr>
+          <w:rStyle w:val="VerbatimChar"/>
+        </w:rPr>
+        <w:t xml:space="preserve">## </w:t>
+      </w:r>
+      <w:r>
+        <w:br/>
+      </w:r>
+      <w:r>
+        <w:rPr>
+          <w:rStyle w:val="VerbatimChar"/>
+        </w:rPr>
+        <w:t xml:space="preserve">## Gold_Return.l1 Bond_Return.l1          const </w:t>
+      </w:r>
+      <w:r>
+        <w:br/>
+      </w:r>
+      <w:r>
+        <w:rPr>
+          <w:rStyle w:val="VerbatimChar"/>
+        </w:rPr>
+        <w:t xml:space="preserve">##   2.653196e-03   8.097136e-02   3.946201e-05</w:t>
       </w:r>
     </w:p>
     <w:p>
@@ -4204,7 +4360,7 @@
         <w:rPr>
           <w:rStyle w:val="VerbatimChar"/>
         </w:rPr>
-        <w:t xml:space="preserve">## Endogenous variables: Gold, Bond </w:t>
+        <w:t xml:space="preserve">## Endogenous variables: Gold_Return, Bond_Return </w:t>
       </w:r>
       <w:r>
         <w:br/>
@@ -4222,16 +4378,16 @@
         <w:rPr>
           <w:rStyle w:val="VerbatimChar"/>
         </w:rPr>
-        <w:t xml:space="preserve">## Sample size: 5485 </w:t>
-      </w:r>
-      <w:r>
-        <w:br/>
-      </w:r>
-      <w:r>
-        <w:rPr>
-          <w:rStyle w:val="VerbatimChar"/>
-        </w:rPr>
-        <w:t xml:space="preserve">## Log Likelihood: -9683.575 </w:t>
+        <w:t xml:space="preserve">## Sample size: 5484 </w:t>
+      </w:r>
+      <w:r>
+        <w:br/>
+      </w:r>
+      <w:r>
+        <w:rPr>
+          <w:rStyle w:val="VerbatimChar"/>
+        </w:rPr>
+        <w:t xml:space="preserve">## Log Likelihood: 32737.227 </w:t>
       </w:r>
       <w:r>
         <w:br/>
@@ -4249,7 +4405,7 @@
         <w:rPr>
           <w:rStyle w:val="VerbatimChar"/>
         </w:rPr>
-        <w:t xml:space="preserve">## 1.001 0.9985</w:t>
+        <w:t xml:space="preserve">## 0.07457 0.06074</w:t>
       </w:r>
       <w:r>
         <w:br/>
@@ -4267,97 +4423,97 @@
         <w:rPr>
           <w:rStyle w:val="VerbatimChar"/>
         </w:rPr>
-        <w:t xml:space="preserve">## VAR(y = merged_data_interp, p = 1)</w:t>
-      </w:r>
-      <w:r>
-        <w:br/>
-      </w:r>
-      <w:r>
-        <w:rPr>
-          <w:rStyle w:val="VerbatimChar"/>
-        </w:rPr>
-        <w:t xml:space="preserve">## </w:t>
-      </w:r>
-      <w:r>
-        <w:br/>
-      </w:r>
-      <w:r>
-        <w:rPr>
-          <w:rStyle w:val="VerbatimChar"/>
-        </w:rPr>
-        <w:t xml:space="preserve">## </w:t>
-      </w:r>
-      <w:r>
-        <w:br/>
-      </w:r>
-      <w:r>
-        <w:rPr>
-          <w:rStyle w:val="VerbatimChar"/>
-        </w:rPr>
-        <w:t xml:space="preserve">## Estimation results for equation Gold: </w:t>
-      </w:r>
-      <w:r>
-        <w:br/>
-      </w:r>
-      <w:r>
-        <w:rPr>
-          <w:rStyle w:val="VerbatimChar"/>
-        </w:rPr>
-        <w:t xml:space="preserve">## ===================================== </w:t>
-      </w:r>
-      <w:r>
-        <w:br/>
-      </w:r>
-      <w:r>
-        <w:rPr>
-          <w:rStyle w:val="VerbatimChar"/>
-        </w:rPr>
-        <w:t xml:space="preserve">## Gold = Gold.l1 + Bond.l1 + const </w:t>
-      </w:r>
-      <w:r>
-        <w:br/>
-      </w:r>
-      <w:r>
-        <w:rPr>
-          <w:rStyle w:val="VerbatimChar"/>
-        </w:rPr>
-        <w:t xml:space="preserve">## </w:t>
-      </w:r>
-      <w:r>
-        <w:br/>
-      </w:r>
-      <w:r>
-        <w:rPr>
-          <w:rStyle w:val="VerbatimChar"/>
-        </w:rPr>
-        <w:t xml:space="preserve">##         Estimate Std. Error  t value Pr(&gt;|t|)    </w:t>
-      </w:r>
-      <w:r>
-        <w:br/>
-      </w:r>
-      <w:r>
-        <w:rPr>
-          <w:rStyle w:val="VerbatimChar"/>
-        </w:rPr>
-        <w:t xml:space="preserve">## Gold.l1  1.00035    0.00036 2778.989   &lt;2e-16 ***</w:t>
-      </w:r>
-      <w:r>
-        <w:br/>
-      </w:r>
-      <w:r>
-        <w:rPr>
-          <w:rStyle w:val="VerbatimChar"/>
-        </w:rPr>
-        <w:t xml:space="preserve">## Bond.l1  0.13878    0.12580    1.103    0.270    </w:t>
-      </w:r>
-      <w:r>
-        <w:br/>
-      </w:r>
-      <w:r>
-        <w:rPr>
-          <w:rStyle w:val="VerbatimChar"/>
-        </w:rPr>
-        <w:t xml:space="preserve">## const   -0.46828    0.44538   -1.051    0.293    </w:t>
+        <w:t xml:space="preserve">## VAR(y = merged_data_interp_diff, p = 1)</w:t>
+      </w:r>
+      <w:r>
+        <w:br/>
+      </w:r>
+      <w:r>
+        <w:rPr>
+          <w:rStyle w:val="VerbatimChar"/>
+        </w:rPr>
+        <w:t xml:space="preserve">## </w:t>
+      </w:r>
+      <w:r>
+        <w:br/>
+      </w:r>
+      <w:r>
+        <w:rPr>
+          <w:rStyle w:val="VerbatimChar"/>
+        </w:rPr>
+        <w:t xml:space="preserve">## </w:t>
+      </w:r>
+      <w:r>
+        <w:br/>
+      </w:r>
+      <w:r>
+        <w:rPr>
+          <w:rStyle w:val="VerbatimChar"/>
+        </w:rPr>
+        <w:t xml:space="preserve">## Estimation results for equation Gold_Return: </w:t>
+      </w:r>
+      <w:r>
+        <w:br/>
+      </w:r>
+      <w:r>
+        <w:rPr>
+          <w:rStyle w:val="VerbatimChar"/>
+        </w:rPr>
+        <w:t xml:space="preserve">## ============================================ </w:t>
+      </w:r>
+      <w:r>
+        <w:br/>
+      </w:r>
+      <w:r>
+        <w:rPr>
+          <w:rStyle w:val="VerbatimChar"/>
+        </w:rPr>
+        <w:t xml:space="preserve">## Gold_Return = Gold_Return.l1 + Bond_Return.l1 + const </w:t>
+      </w:r>
+      <w:r>
+        <w:br/>
+      </w:r>
+      <w:r>
+        <w:rPr>
+          <w:rStyle w:val="VerbatimChar"/>
+        </w:rPr>
+        <w:t xml:space="preserve">## </w:t>
+      </w:r>
+      <w:r>
+        <w:br/>
+      </w:r>
+      <w:r>
+        <w:rPr>
+          <w:rStyle w:val="VerbatimChar"/>
+        </w:rPr>
+        <w:t xml:space="preserve">##                  Estimate Std. Error t value Pr(&gt;|t|)    </w:t>
+      </w:r>
+      <w:r>
+        <w:br/>
+      </w:r>
+      <w:r>
+        <w:rPr>
+          <w:rStyle w:val="VerbatimChar"/>
+        </w:rPr>
+        <w:t xml:space="preserve">## Gold_Return.l1  0.0543357  0.0133572   4.068 4.81e-05 ***</w:t>
+      </w:r>
+      <w:r>
+        <w:br/>
+      </w:r>
+      <w:r>
+        <w:rPr>
+          <w:rStyle w:val="VerbatimChar"/>
+        </w:rPr>
+        <w:t xml:space="preserve">## Bond_Return.l1 -0.0488384  0.0046302 -10.548  &lt; 2e-16 ***</w:t>
+      </w:r>
+      <w:r>
+        <w:br/>
+      </w:r>
+      <w:r>
+        <w:rPr>
+          <w:rStyle w:val="VerbatimChar"/>
+        </w:rPr>
+        <w:t xml:space="preserve">## const           0.0001969  0.0000969   2.032   0.0422 *  </w:t>
       </w:r>
       <w:r>
         <w:br/>
@@ -4402,115 +4558,115 @@
         <w:rPr>
           <w:rStyle w:val="VerbatimChar"/>
         </w:rPr>
-        <w:t xml:space="preserve">## Residual standard error: 8.315 on 5482 degrees of freedom</w:t>
-      </w:r>
-      <w:r>
-        <w:br/>
-      </w:r>
-      <w:r>
-        <w:rPr>
-          <w:rStyle w:val="VerbatimChar"/>
-        </w:rPr>
-        <w:t xml:space="preserve">## Multiple R-Squared: 0.9994,  Adjusted R-squared: 0.9994 </w:t>
-      </w:r>
-      <w:r>
-        <w:br/>
-      </w:r>
-      <w:r>
-        <w:rPr>
-          <w:rStyle w:val="VerbatimChar"/>
-        </w:rPr>
-        <w:t xml:space="preserve">## F-statistic: 4.243e+06 on 2 and 5482 DF,  p-value: &lt; 2.2e-16 </w:t>
-      </w:r>
-      <w:r>
-        <w:br/>
-      </w:r>
-      <w:r>
-        <w:rPr>
-          <w:rStyle w:val="VerbatimChar"/>
-        </w:rPr>
-        <w:t xml:space="preserve">## </w:t>
-      </w:r>
-      <w:r>
-        <w:br/>
-      </w:r>
-      <w:r>
-        <w:rPr>
-          <w:rStyle w:val="VerbatimChar"/>
-        </w:rPr>
-        <w:t xml:space="preserve">## </w:t>
-      </w:r>
-      <w:r>
-        <w:br/>
-      </w:r>
-      <w:r>
-        <w:rPr>
-          <w:rStyle w:val="VerbatimChar"/>
-        </w:rPr>
-        <w:t xml:space="preserve">## Estimation results for equation Bond: </w:t>
-      </w:r>
-      <w:r>
-        <w:br/>
-      </w:r>
-      <w:r>
-        <w:rPr>
-          <w:rStyle w:val="VerbatimChar"/>
-        </w:rPr>
-        <w:t xml:space="preserve">## ===================================== </w:t>
-      </w:r>
-      <w:r>
-        <w:br/>
-      </w:r>
-      <w:r>
-        <w:rPr>
-          <w:rStyle w:val="VerbatimChar"/>
-        </w:rPr>
-        <w:t xml:space="preserve">## Bond = Gold.l1 + Bond.l1 + const </w:t>
-      </w:r>
-      <w:r>
-        <w:br/>
-      </w:r>
-      <w:r>
-        <w:rPr>
-          <w:rStyle w:val="VerbatimChar"/>
-        </w:rPr>
-        <w:t xml:space="preserve">## </w:t>
-      </w:r>
-      <w:r>
-        <w:br/>
-      </w:r>
-      <w:r>
-        <w:rPr>
-          <w:rStyle w:val="VerbatimChar"/>
-        </w:rPr>
-        <w:t xml:space="preserve">##           Estimate Std. Error  t value Pr(&gt;|t|)    </w:t>
-      </w:r>
-      <w:r>
-        <w:br/>
-      </w:r>
-      <w:r>
-        <w:rPr>
-          <w:rStyle w:val="VerbatimChar"/>
-        </w:rPr>
-        <w:t xml:space="preserve">## Gold.l1  4.849e-06  1.787e-06    2.714  0.00668 ** </w:t>
-      </w:r>
-      <w:r>
-        <w:br/>
-      </w:r>
-      <w:r>
-        <w:rPr>
-          <w:rStyle w:val="VerbatimChar"/>
-        </w:rPr>
-        <w:t xml:space="preserve">## Bond.l1  9.989e-01  6.245e-04 1599.496  &lt; 2e-16 ***</w:t>
-      </w:r>
-      <w:r>
-        <w:br/>
-      </w:r>
-      <w:r>
-        <w:rPr>
-          <w:rStyle w:val="VerbatimChar"/>
-        </w:rPr>
-        <w:t xml:space="preserve">## const   -2.423e-03  2.211e-03   -1.096  0.27319    </w:t>
+        <w:t xml:space="preserve">## Residual standard error: 0.007173 on 5481 degrees of freedom</w:t>
+      </w:r>
+      <w:r>
+        <w:br/>
+      </w:r>
+      <w:r>
+        <w:rPr>
+          <w:rStyle w:val="VerbatimChar"/>
+        </w:rPr>
+        <w:t xml:space="preserve">## Multiple R-Squared: 0.0237,  Adjusted R-squared: 0.02334 </w:t>
+      </w:r>
+      <w:r>
+        <w:br/>
+      </w:r>
+      <w:r>
+        <w:rPr>
+          <w:rStyle w:val="VerbatimChar"/>
+        </w:rPr>
+        <w:t xml:space="preserve">## F-statistic: 66.52 on 2 and 5481 DF,  p-value: &lt; 2.2e-16 </w:t>
+      </w:r>
+      <w:r>
+        <w:br/>
+      </w:r>
+      <w:r>
+        <w:rPr>
+          <w:rStyle w:val="VerbatimChar"/>
+        </w:rPr>
+        <w:t xml:space="preserve">## </w:t>
+      </w:r>
+      <w:r>
+        <w:br/>
+      </w:r>
+      <w:r>
+        <w:rPr>
+          <w:rStyle w:val="VerbatimChar"/>
+        </w:rPr>
+        <w:t xml:space="preserve">## </w:t>
+      </w:r>
+      <w:r>
+        <w:br/>
+      </w:r>
+      <w:r>
+        <w:rPr>
+          <w:rStyle w:val="VerbatimChar"/>
+        </w:rPr>
+        <w:t xml:space="preserve">## Estimation results for equation Bond_Return: </w:t>
+      </w:r>
+      <w:r>
+        <w:br/>
+      </w:r>
+      <w:r>
+        <w:rPr>
+          <w:rStyle w:val="VerbatimChar"/>
+        </w:rPr>
+        <w:t xml:space="preserve">## ============================================ </w:t>
+      </w:r>
+      <w:r>
+        <w:br/>
+      </w:r>
+      <w:r>
+        <w:rPr>
+          <w:rStyle w:val="VerbatimChar"/>
+        </w:rPr>
+        <w:t xml:space="preserve">## Bond_Return = Gold_Return.l1 + Bond_Return.l1 + const </w:t>
+      </w:r>
+      <w:r>
+        <w:br/>
+      </w:r>
+      <w:r>
+        <w:rPr>
+          <w:rStyle w:val="VerbatimChar"/>
+        </w:rPr>
+        <w:t xml:space="preserve">## </w:t>
+      </w:r>
+      <w:r>
+        <w:br/>
+      </w:r>
+      <w:r>
+        <w:rPr>
+          <w:rStyle w:val="VerbatimChar"/>
+        </w:rPr>
+        <w:t xml:space="preserve">##                 Estimate Std. Error t value Pr(&gt;|t|)    </w:t>
+      </w:r>
+      <w:r>
+        <w:br/>
+      </w:r>
+      <w:r>
+        <w:rPr>
+          <w:rStyle w:val="VerbatimChar"/>
+        </w:rPr>
+        <w:t xml:space="preserve">## Gold_Return.l1 2.653e-03  3.890e-02   0.068    0.946    </w:t>
+      </w:r>
+      <w:r>
+        <w:br/>
+      </w:r>
+      <w:r>
+        <w:rPr>
+          <w:rStyle w:val="VerbatimChar"/>
+        </w:rPr>
+        <w:t xml:space="preserve">## Bond_Return.l1 8.097e-02  1.348e-02   6.005 2.04e-09 ***</w:t>
+      </w:r>
+      <w:r>
+        <w:br/>
+      </w:r>
+      <w:r>
+        <w:rPr>
+          <w:rStyle w:val="VerbatimChar"/>
+        </w:rPr>
+        <w:t xml:space="preserve">## const          3.946e-05  2.822e-04   0.140    0.889    </w:t>
       </w:r>
       <w:r>
         <w:br/>
@@ -4555,25 +4711,25 @@
         <w:rPr>
           <w:rStyle w:val="VerbatimChar"/>
         </w:rPr>
-        <w:t xml:space="preserve">## Residual standard error: 0.04128 on 5482 degrees of freedom</w:t>
-      </w:r>
-      <w:r>
-        <w:br/>
-      </w:r>
-      <w:r>
-        <w:rPr>
-          <w:rStyle w:val="VerbatimChar"/>
-        </w:rPr>
-        <w:t xml:space="preserve">## Multiple R-Squared: 0.9981,  Adjusted R-squared: 0.9981 </w:t>
-      </w:r>
-      <w:r>
-        <w:br/>
-      </w:r>
-      <w:r>
-        <w:rPr>
-          <w:rStyle w:val="VerbatimChar"/>
-        </w:rPr>
-        <w:t xml:space="preserve">## F-statistic: 1.407e+06 on 2 and 5482 DF,  p-value: &lt; 2.2e-16 </w:t>
+        <w:t xml:space="preserve">## Residual standard error: 0.02089 on 5481 degrees of freedom</w:t>
+      </w:r>
+      <w:r>
+        <w:br/>
+      </w:r>
+      <w:r>
+        <w:rPr>
+          <w:rStyle w:val="VerbatimChar"/>
+        </w:rPr>
+        <w:t xml:space="preserve">## Multiple R-Squared: 0.006549,    Adjusted R-squared: 0.006187 </w:t>
+      </w:r>
+      <w:r>
+        <w:br/>
+      </w:r>
+      <w:r>
+        <w:rPr>
+          <w:rStyle w:val="VerbatimChar"/>
+        </w:rPr>
+        <w:t xml:space="preserve">## F-statistic: 18.07 on 2 and 5481 DF,  p-value: 1.513e-08 </w:t>
       </w:r>
       <w:r>
         <w:br/>
@@ -4618,25 +4774,25 @@
         <w:rPr>
           <w:rStyle w:val="VerbatimChar"/>
         </w:rPr>
-        <w:t xml:space="preserve">##          Gold      Bond</w:t>
-      </w:r>
-      <w:r>
-        <w:br/>
-      </w:r>
-      <w:r>
-        <w:rPr>
-          <w:rStyle w:val="VerbatimChar"/>
-        </w:rPr>
-        <w:t xml:space="preserve">## Gold 69.14265 -0.024249</w:t>
-      </w:r>
-      <w:r>
-        <w:br/>
-      </w:r>
-      <w:r>
-        <w:rPr>
-          <w:rStyle w:val="VerbatimChar"/>
-        </w:rPr>
-        <w:t xml:space="preserve">## Bond -0.02425  0.001704</w:t>
+        <w:t xml:space="preserve">##             Gold_Return Bond_Return</w:t>
+      </w:r>
+      <w:r>
+        <w:br/>
+      </w:r>
+      <w:r>
+        <w:rPr>
+          <w:rStyle w:val="VerbatimChar"/>
+        </w:rPr>
+        <w:t xml:space="preserve">## Gold_Return   5.145e-05  -6.680e-06</w:t>
+      </w:r>
+      <w:r>
+        <w:br/>
+      </w:r>
+      <w:r>
+        <w:rPr>
+          <w:rStyle w:val="VerbatimChar"/>
+        </w:rPr>
+        <w:t xml:space="preserve">## Bond_Return  -6.680e-06   4.364e-04</w:t>
       </w:r>
       <w:r>
         <w:br/>
@@ -4663,25 +4819,25 @@
         <w:rPr>
           <w:rStyle w:val="VerbatimChar"/>
         </w:rPr>
-        <w:t xml:space="preserve">##          Gold     Bond</w:t>
-      </w:r>
-      <w:r>
-        <w:br/>
-      </w:r>
-      <w:r>
-        <w:rPr>
-          <w:rStyle w:val="VerbatimChar"/>
-        </w:rPr>
-        <w:t xml:space="preserve">## Gold  1.00000 -0.07065</w:t>
-      </w:r>
-      <w:r>
-        <w:br/>
-      </w:r>
-      <w:r>
-        <w:rPr>
-          <w:rStyle w:val="VerbatimChar"/>
-        </w:rPr>
-        <w:t xml:space="preserve">## Bond -0.07065  1.00000</w:t>
+        <w:t xml:space="preserve">##             Gold_Return Bond_Return</w:t>
+      </w:r>
+      <w:r>
+        <w:br/>
+      </w:r>
+      <w:r>
+        <w:rPr>
+          <w:rStyle w:val="VerbatimChar"/>
+        </w:rPr>
+        <w:t xml:space="preserve">## Gold_Return     1.00000    -0.04458</w:t>
+      </w:r>
+      <w:r>
+        <w:br/>
+      </w:r>
+      <w:r>
+        <w:rPr>
+          <w:rStyle w:val="VerbatimChar"/>
+        </w:rPr>
+        <w:t xml:space="preserve">## Bond_Return    -0.04458     1.00000</w:t>
       </w:r>
     </w:p>
     <w:p>
@@ -4689,7 +4845,7 @@
         <w:pStyle w:val="FirstParagraph"/>
       </w:pPr>
       <w:r>
-        <w:t xml:space="preserve">在本次分析中，我們使用了向量自回歸模型（VAR）來研究黃金價格和債券價格之間的動態關聯。VAR模型是一種常用的多變量時間序列分析方法，能夠捕捉多個變數之間的相互影響。在這個模型中，黃金與債券價格被視為內生變數，並且我們將其滯後期的影響納入模型，旨在探索兩者之間的動態聯繫。</w:t>
+        <w:t xml:space="preserve">本研究利用向量自回歸（VAR）模型探討金價回報率（Gold_Return）與債券回報率（Bond_Return）之間的動態關係。模型分別對兩個回歸方程式進行估計，並分析其相互影響。在金價回報的回歸方程式中，結果顯示金價回報率的變動主要受到其自身前期回報的影響，且顯示出與債券回報率之間存在負向關聯。具體而言，金價回報的前期回報（Gold_Return.l1）對金價回報率的影響為正，估計係數為0.0543，並且具有顯著性（p-value = 4.81e-05）。與此同時，債券回報的前期回報（Bond_Return.l1）對金價回報率的影響為負，估計係數為-0.0488，顯示出顯著的負向關聯。常數項（const）為0.0002，顯示出即使其他變數為零時，金價回報率亦會呈現微小的正向變動。該方程式的R平方值為0.0237，意味著模型對金價回報率的解釋能力較弱，僅能解釋2.37%的變異性。該模型的F統計量為66.52（p-value &lt; 2.2e-16），顯示出整體模型的顯著性。</w:t>
       </w:r>
     </w:p>
     <w:p>
@@ -4697,7 +4853,7 @@
         <w:pStyle w:val="BodyText"/>
       </w:pPr>
       <w:r>
-        <w:t xml:space="preserve">根據VAR模型的結果，我們可以得出以下結論。黃金價格的滯後一期對其當期價格的影響非常顯著，回歸係數為1.00035，並且該係數的t值非常高（2778.989），表明黃金價格的滯後期幾乎完全解釋了當期的價格變動。相比之下，債券價格的滯後一期對黃金價格的影響並不顯著，其回歸係數為0.13878，t值為1.103，p值為0.270，這表示債券價格的變化對黃金價格的影響較弱。</w:t>
+        <w:t xml:space="preserve">在債券回報的回歸方程式中，結果顯示債券回報的變動主要受到其自身前期回報的影響，且此影響具有顯著性。具體而言，債券回報的前期回報（Bond_Return.l1）對債券回報率的影響為正，估計係數為0.08097，並且在統計上具有顯著性（p-value = 2.04e-09）。然而，金價回報的前期回報（Gold_Return.l1）對債券回報率的影響甚微，估計係數為0.0027，且在統計上不顯著（p-value = 0.946）。常數項（const）為0.00004，亦未顯示顯著性（p-value = 0.889）。該方程式的R平方值為0.0065，顯示出模型對債券回報率的解釋能力極為有限，僅能解釋0.65%的變異性。該模型的F統計量為18.07（p-value = 1.513e-08），顯示整體模型的顯著性。</w:t>
       </w:r>
     </w:p>
     <w:p>
@@ -4705,7 +4861,7 @@
         <w:pStyle w:val="BodyText"/>
       </w:pPr>
       <w:r>
-        <w:t xml:space="preserve">在債券價格的回歸方程中，債券價格的滯後一期對當期債券價格的影響極為顯著，回歸係數為0.99886，且t值高達1599.496，顯示出強烈的滯後依賴性。黃金價格的滯後一期對債券價格的影響則較為微弱，回歸係數為4.849e-06，儘管顯示為顯著（p值為0.00668），但該係數極小，表示黃金價格的變化對債券價格的影響非常有限。</w:t>
+        <w:t xml:space="preserve">在殘差分析中，金價回報與債券回報之間的殘差協方差為-6.68e-06，顯示出兩者之間存在微弱的負相關性。殘差的相關係數為-0.04458，這進一步強化了金價回報與債券回報之間存在輕微負相關的結論。儘管金價回報與債券回報之間的負向相關性不強，但該結果依然表明兩者之間存在某些程度的聯繫。</w:t>
       </w:r>
     </w:p>
     <w:p>
@@ -4713,7 +4869,7 @@
         <w:pStyle w:val="BodyText"/>
       </w:pPr>
       <w:r>
-        <w:t xml:space="preserve">儘管VAR模型的解釋力非常強，從R平方指標來看，兩個方程的解釋度均達到了99%以上，但模型殘差的診斷結果顯示出一些問題。首先，進行了Ljung-Box檢定，結果顯示黃金價格的殘差和債券價格的殘差均顯示出顯著的自相關性。具體來說，黃金價格的殘差的X-squared為18.459，p值為1.736e-05，而債券價格的殘差的X-squared為10.468，p值為0.001215，均表明殘差存在自相關，暗示模型可能未能完全捕捉到資料中的某些結構，可能需要進一步改進。</w:t>
+        <w:t xml:space="preserve">總體而言，儘管金價回報與債券回報之間的關聯性較弱，但金價回報仍顯示出一定程度的負向影響。對於債券回報，金價回報的影響並不顯著，表明金價回報與債券回報之間的聯繫相對較弱。模型的解釋能力較低，尤其對債券回報的解釋能力有限，這提示未來研究可能需要引入更多的變數或更為複雜的模型，以提高預測的準確性和解釋力。</w:t>
       </w:r>
     </w:p>
     <w:p>
@@ -4763,7 +4919,7 @@
         <w:rPr>
           <w:rStyle w:val="StringTok"/>
         </w:rPr>
-        <w:t xml:space="preserve">"Gold"</w:t>
+        <w:t xml:space="preserve">"Gold_Return"</w:t>
       </w:r>
       <w:r>
         <w:rPr>
@@ -4808,7 +4964,7 @@
         <w:rPr>
           <w:rStyle w:val="StringTok"/>
         </w:rPr>
-        <w:t xml:space="preserve">"Bond"</w:t>
+        <w:t xml:space="preserve">"Bond_Return"</w:t>
       </w:r>
       <w:r>
         <w:rPr>
@@ -4900,7 +5056,7 @@
         <w:rPr>
           <w:rStyle w:val="VerbatimChar"/>
         </w:rPr>
-        <w:t xml:space="preserve">## X-squared = 18.459, df = 1, p-value = 1.736e-05</w:t>
+        <w:t xml:space="preserve">## X-squared = 0.19545, df = 1, p-value = 0.6584</w:t>
       </w:r>
     </w:p>
     <w:p>
@@ -5043,7 +5199,7 @@
         <w:rPr>
           <w:rStyle w:val="VerbatimChar"/>
         </w:rPr>
-        <w:t xml:space="preserve">## A = 145.36, p-value &lt; 2.2e-16</w:t>
+        <w:t xml:space="preserve">## A = 117.76, p-value &lt; 2.2e-16</w:t>
       </w:r>
     </w:p>
     <w:p>
@@ -5051,7 +5207,7 @@
         <w:pStyle w:val="FirstParagraph"/>
       </w:pPr>
       <w:r>
-        <w:t xml:space="preserve">其次，分別針對福昂金與債券假格的殘差進行進行了正態性檢定（使用Anderson-Darling檢定），結果顯示黃金價格與債券價格的殘差均未通過正態性檢定，p值小於0.01，這表明殘差顯著偏離正態分佈。這樣的偏離可能會影響模型的穩定性，並且會對未來預測的準確性產生一定影響。</w:t>
+        <w:t xml:space="preserve">在對金價回報率（Gold_Return）殘差進行檢定時，兩項重要的統計檢定結果顯示了不同的結論。首先，根據Ljung-Box檢定的結果（X-squared = 0.19545, df = 1, p-value = 0.6584），我們未能拒絕殘差無自相關的假設。這表明金價回報率的殘差不顯示顯著的自相關性，意味著模型已經適當地捕捉了數據中的時間序列結構，並且殘差的自相關性可以視為隨機的。</w:t>
       </w:r>
     </w:p>
     <w:p>
@@ -5059,15 +5215,147 @@
         <w:pStyle w:val="BodyText"/>
       </w:pPr>
       <w:r>
-        <w:t xml:space="preserve">儘管該模型顯示出非常高的解釋力，但從診斷檢測結果來看，模型仍有改進的空間。首先，對殘差自相關性和正態性偏離的檢測結果提示我們，可能需要進一步調整模型以更好地捕捉資料中的結構。例如，可以考慮增加滯後期數來捕捉長期的動態關聯，或者使用其他形式的模型，如非線性向量自回歸（NVAR），來處理可能的非線性關聯。</w:t>
+        <w:t xml:space="preserve">然而，根據安德森-達林正態性檢定（A = 117.76, p-value &lt; 2.2e-16），金價回報率的殘差顯著偏離正態分佈。由於該檢定的p值極小，顯示出殘差無法通過正態分佈檢驗，這表明模型的殘差並不符合正態分佈假設。這一結果提示，儘管金價回報率的殘差未顯示自相關性，殘差的非正態性仍需要在後續的模型改進過程中加以考量，可能需要透過轉換或選擇其他模型來進一步改善模型的擬合度。</w:t>
       </w:r>
     </w:p>
     <w:p>
       <w:pPr>
-        <w:pStyle w:val="BodyText"/>
-      </w:pPr>
-      <w:r>
-        <w:t xml:space="preserve">此外，針對殘差的自相關性問題，未來可以考慮進行更為深入的模型優化，或使用例如自回歸條件異方差（ARCH）模型等來處理變異性較高的資料。</w:t>
+        <w:pStyle w:val="SourceCode"/>
+      </w:pPr>
+      <w:r>
+        <w:rPr>
+          <w:rStyle w:val="CommentTok"/>
+        </w:rPr>
+        <w:t xml:space="preserve"># 提取每個變數的殘差</w:t>
+      </w:r>
+      <w:r>
+        <w:br/>
+      </w:r>
+      <w:r>
+        <w:rPr>
+          <w:rStyle w:val="NormalTok"/>
+        </w:rPr>
+        <w:t xml:space="preserve">residual_gold </w:t>
+      </w:r>
+      <w:r>
+        <w:rPr>
+          <w:rStyle w:val="OtherTok"/>
+        </w:rPr>
+        <w:t xml:space="preserve">&lt;-</w:t>
+      </w:r>
+      <w:r>
+        <w:rPr>
+          <w:rStyle w:val="NormalTok"/>
+        </w:rPr>
+        <w:t xml:space="preserve"> </w:t>
+      </w:r>
+      <w:r>
+        <w:rPr>
+          <w:rStyle w:val="FunctionTok"/>
+        </w:rPr>
+        <w:t xml:space="preserve">residuals</w:t>
+      </w:r>
+      <w:r>
+        <w:rPr>
+          <w:rStyle w:val="NormalTok"/>
+        </w:rPr>
+        <w:t xml:space="preserve">(var_model)[, </w:t>
+      </w:r>
+      <w:r>
+        <w:rPr>
+          <w:rStyle w:val="StringTok"/>
+        </w:rPr>
+        <w:t xml:space="preserve">"Gold_Return"</w:t>
+      </w:r>
+      <w:r>
+        <w:rPr>
+          <w:rStyle w:val="NormalTok"/>
+        </w:rPr>
+        <w:t xml:space="preserve">]</w:t>
+      </w:r>
+      <w:r>
+        <w:br/>
+      </w:r>
+      <w:r>
+        <w:rPr>
+          <w:rStyle w:val="NormalTok"/>
+        </w:rPr>
+        <w:t xml:space="preserve">residual_bond </w:t>
+      </w:r>
+      <w:r>
+        <w:rPr>
+          <w:rStyle w:val="OtherTok"/>
+        </w:rPr>
+        <w:t xml:space="preserve">&lt;-</w:t>
+      </w:r>
+      <w:r>
+        <w:rPr>
+          <w:rStyle w:val="NormalTok"/>
+        </w:rPr>
+        <w:t xml:space="preserve"> </w:t>
+      </w:r>
+      <w:r>
+        <w:rPr>
+          <w:rStyle w:val="FunctionTok"/>
+        </w:rPr>
+        <w:t xml:space="preserve">residuals</w:t>
+      </w:r>
+      <w:r>
+        <w:rPr>
+          <w:rStyle w:val="NormalTok"/>
+        </w:rPr>
+        <w:t xml:space="preserve">(var_model)[, </w:t>
+      </w:r>
+      <w:r>
+        <w:rPr>
+          <w:rStyle w:val="StringTok"/>
+        </w:rPr>
+        <w:t xml:space="preserve">"Bond_Return"</w:t>
+      </w:r>
+      <w:r>
+        <w:rPr>
+          <w:rStyle w:val="NormalTok"/>
+        </w:rPr>
+        <w:t xml:space="preserve">]</w:t>
+      </w:r>
+      <w:r>
+        <w:br/>
+      </w:r>
+      <w:r>
+        <w:rPr>
+          <w:rStyle w:val="FunctionTok"/>
+        </w:rPr>
+        <w:t xml:space="preserve">Box.test</w:t>
+      </w:r>
+      <w:r>
+        <w:rPr>
+          <w:rStyle w:val="NormalTok"/>
+        </w:rPr>
+        <w:t xml:space="preserve">(residual_bond, </w:t>
+      </w:r>
+      <w:r>
+        <w:rPr>
+          <w:rStyle w:val="AttributeTok"/>
+        </w:rPr>
+        <w:t xml:space="preserve">type =</w:t>
+      </w:r>
+      <w:r>
+        <w:rPr>
+          <w:rStyle w:val="NormalTok"/>
+        </w:rPr>
+        <w:t xml:space="preserve"> </w:t>
+      </w:r>
+      <w:r>
+        <w:rPr>
+          <w:rStyle w:val="StringTok"/>
+        </w:rPr>
+        <w:t xml:space="preserve">"Ljung-Box"</w:t>
+      </w:r>
+      <w:r>
+        <w:rPr>
+          <w:rStyle w:val="NormalTok"/>
+        </w:rPr>
+        <w:t xml:space="preserve">)</w:t>
       </w:r>
     </w:p>
     <w:p>
@@ -5076,146 +5364,6 @@
       </w:pPr>
       <w:r>
         <w:rPr>
-          <w:rStyle w:val="CommentTok"/>
-        </w:rPr>
-        <w:t xml:space="preserve"># 提取每個變數的殘差</w:t>
-      </w:r>
-      <w:r>
-        <w:br/>
-      </w:r>
-      <w:r>
-        <w:rPr>
-          <w:rStyle w:val="NormalTok"/>
-        </w:rPr>
-        <w:t xml:space="preserve">residual_gold </w:t>
-      </w:r>
-      <w:r>
-        <w:rPr>
-          <w:rStyle w:val="OtherTok"/>
-        </w:rPr>
-        <w:t xml:space="preserve">&lt;-</w:t>
-      </w:r>
-      <w:r>
-        <w:rPr>
-          <w:rStyle w:val="NormalTok"/>
-        </w:rPr>
-        <w:t xml:space="preserve"> </w:t>
-      </w:r>
-      <w:r>
-        <w:rPr>
-          <w:rStyle w:val="FunctionTok"/>
-        </w:rPr>
-        <w:t xml:space="preserve">residuals</w:t>
-      </w:r>
-      <w:r>
-        <w:rPr>
-          <w:rStyle w:val="NormalTok"/>
-        </w:rPr>
-        <w:t xml:space="preserve">(var_model)[, </w:t>
-      </w:r>
-      <w:r>
-        <w:rPr>
-          <w:rStyle w:val="StringTok"/>
-        </w:rPr>
-        <w:t xml:space="preserve">"Gold"</w:t>
-      </w:r>
-      <w:r>
-        <w:rPr>
-          <w:rStyle w:val="NormalTok"/>
-        </w:rPr>
-        <w:t xml:space="preserve">]</w:t>
-      </w:r>
-      <w:r>
-        <w:br/>
-      </w:r>
-      <w:r>
-        <w:rPr>
-          <w:rStyle w:val="NormalTok"/>
-        </w:rPr>
-        <w:t xml:space="preserve">residual_bond </w:t>
-      </w:r>
-      <w:r>
-        <w:rPr>
-          <w:rStyle w:val="OtherTok"/>
-        </w:rPr>
-        <w:t xml:space="preserve">&lt;-</w:t>
-      </w:r>
-      <w:r>
-        <w:rPr>
-          <w:rStyle w:val="NormalTok"/>
-        </w:rPr>
-        <w:t xml:space="preserve"> </w:t>
-      </w:r>
-      <w:r>
-        <w:rPr>
-          <w:rStyle w:val="FunctionTok"/>
-        </w:rPr>
-        <w:t xml:space="preserve">residuals</w:t>
-      </w:r>
-      <w:r>
-        <w:rPr>
-          <w:rStyle w:val="NormalTok"/>
-        </w:rPr>
-        <w:t xml:space="preserve">(var_model)[, </w:t>
-      </w:r>
-      <w:r>
-        <w:rPr>
-          <w:rStyle w:val="StringTok"/>
-        </w:rPr>
-        <w:t xml:space="preserve">"Bond"</w:t>
-      </w:r>
-      <w:r>
-        <w:rPr>
-          <w:rStyle w:val="NormalTok"/>
-        </w:rPr>
-        <w:t xml:space="preserve">]</w:t>
-      </w:r>
-      <w:r>
-        <w:br/>
-      </w:r>
-      <w:r>
-        <w:rPr>
-          <w:rStyle w:val="FunctionTok"/>
-        </w:rPr>
-        <w:t xml:space="preserve">Box.test</w:t>
-      </w:r>
-      <w:r>
-        <w:rPr>
-          <w:rStyle w:val="NormalTok"/>
-        </w:rPr>
-        <w:t xml:space="preserve">(residual_bond, </w:t>
-      </w:r>
-      <w:r>
-        <w:rPr>
-          <w:rStyle w:val="AttributeTok"/>
-        </w:rPr>
-        <w:t xml:space="preserve">type =</w:t>
-      </w:r>
-      <w:r>
-        <w:rPr>
-          <w:rStyle w:val="NormalTok"/>
-        </w:rPr>
-        <w:t xml:space="preserve"> </w:t>
-      </w:r>
-      <w:r>
-        <w:rPr>
-          <w:rStyle w:val="StringTok"/>
-        </w:rPr>
-        <w:t xml:space="preserve">"Ljung-Box"</w:t>
-      </w:r>
-      <w:r>
-        <w:rPr>
-          <w:rStyle w:val="NormalTok"/>
-        </w:rPr>
-        <w:t xml:space="preserve">)</w:t>
-      </w:r>
-    </w:p>
-    <w:p>
-      <w:pPr>
-        <w:pStyle w:val="SourceCode"/>
-      </w:pPr>
-      <w:r>
-        <w:rPr>
           <w:rStyle w:val="VerbatimChar"/>
         </w:rPr>
         <w:t xml:space="preserve">## </w:t>
@@ -5254,7 +5402,7 @@
         <w:rPr>
           <w:rStyle w:val="VerbatimChar"/>
         </w:rPr>
-        <w:t xml:space="preserve">## X-squared = 10.468, df = 1, p-value = 0.001215</w:t>
+        <w:t xml:space="preserve">## X-squared = 0.007025, df = 1, p-value = 0.9332</w:t>
       </w:r>
     </w:p>
     <w:p>
@@ -5397,7 +5545,7 @@
         <w:rPr>
           <w:rStyle w:val="VerbatimChar"/>
         </w:rPr>
-        <w:t xml:space="preserve">## A = 91.322, p-value &lt; 2.2e-16</w:t>
+        <w:t xml:space="preserve">## A = 174.57, p-value &lt; 2.2e-16</w:t>
       </w:r>
     </w:p>
     <w:p>
@@ -5405,7 +5553,15 @@
         <w:pStyle w:val="FirstParagraph"/>
       </w:pPr>
       <w:r>
-        <w:t xml:space="preserve">總之，這個VAR模型提供了一個有力的框架來理解黃金與債券價格之間的關聯，並且雖然存在一些自相關性和正態性偏離，這依然是一個在時間序列分析中常見的問題，並且可以通過進一步的模型調整來改善。這些改進將有助於提升模型的解釋力，並進一步提升未來預測的可靠性。</w:t>
+        <w:t xml:space="preserve">在對債券回報率（Gold_Return）殘差進行檢定時，兩項重要的統計檢定結果顯示了不同的結論。首先，根據Ljung-Box檢定的結果（X-squared = 0.19545, df = 1, p-value = 0.6584），我們未能拒絕殘差無自相關的假設。這表明金價回報率的殘差不顯示顯著的自相關性，意味著模型已經適當地捕捉了數據中的時間序列結構，並且殘差的自相關性可以視為隨機的。</w:t>
+      </w:r>
+    </w:p>
+    <w:p>
+      <w:pPr>
+        <w:pStyle w:val="BodyText"/>
+      </w:pPr>
+      <w:r>
+        <w:t xml:space="preserve">然而，根據安德森-達林正態性檢定（A = 117.76, p-value &lt; 2.2e-16），金價回報率的殘差顯著偏離正態分佈。由於該檢定的p值極小，顯示出殘差無法通過正態分佈檢驗，這表明模型的殘差並不符合正態分佈假設。這一結果提示，儘管金價回報率的殘差未顯示自相關性，殘差的非正態性仍需要在後續的模型改進過程中加以考量，可能需要透過轉換或選擇其他模型來進一步改善模型的擬合度。</w:t>
       </w:r>
     </w:p>
     <w:sectPr/>

</xml_diff>